<commit_message>
Modified the file with screen shots.
</commit_message>
<xml_diff>
--- a/User documenation  - Crud Application.docx
+++ b/User documenation  - Crud Application.docx
@@ -161,6 +161,155 @@
     <w:p/>
     <w:p/>
     <w:p/>
+    <w:p>
+      <w:pPr>
+        <w:spacing w:before="240" w:after="0" w:line="240" w:lineRule="auto"/>
+        <w:jc w:val="center"/>
+        <w:rPr>
+          <w:b/>
+        </w:rPr>
+      </w:pPr>
+      <w:proofErr w:type="gramStart"/>
+      <w:r>
+        <w:rPr>
+          <w:b/>
+        </w:rPr>
+        <w:lastRenderedPageBreak/>
+        <w:t>Functionality of the CRUD application.</w:t>
+      </w:r>
+      <w:proofErr w:type="gramEnd"/>
+    </w:p>
+    <w:p>
+      <w:pPr>
+        <w:spacing w:before="240" w:after="0" w:line="240" w:lineRule="auto"/>
+      </w:pPr>
+      <w:r>
+        <w:t>Displaying list of details with pagination.</w:t>
+      </w:r>
+    </w:p>
+    <w:p>
+      <w:pPr>
+        <w:spacing w:before="240" w:after="0" w:line="240" w:lineRule="auto"/>
+      </w:pPr>
+      <w:r>
+        <w:rPr>
+          <w:noProof/>
+        </w:rPr>
+        <w:drawing>
+          <wp:inline distT="0" distB="0" distL="0" distR="0">
+            <wp:extent cx="5936615" cy="3098165"/>
+            <wp:effectExtent l="19050" t="0" r="6985" b="0"/>
+            <wp:docPr id="2" name="Picture 2"/>
+            <wp:cNvGraphicFramePr>
+              <a:graphicFrameLocks xmlns:a="http://schemas.openxmlformats.org/drawingml/2006/main" noChangeAspect="1"/>
+            </wp:cNvGraphicFramePr>
+            <a:graphic xmlns:a="http://schemas.openxmlformats.org/drawingml/2006/main">
+              <a:graphicData uri="http://schemas.openxmlformats.org/drawingml/2006/picture">
+                <pic:pic xmlns:pic="http://schemas.openxmlformats.org/drawingml/2006/picture">
+                  <pic:nvPicPr>
+                    <pic:cNvPr id="0" name="Picture 2"/>
+                    <pic:cNvPicPr>
+                      <a:picLocks noChangeAspect="1" noChangeArrowheads="1"/>
+                    </pic:cNvPicPr>
+                  </pic:nvPicPr>
+                  <pic:blipFill>
+                    <a:blip r:embed="rId7"/>
+                    <a:srcRect/>
+                    <a:stretch>
+                      <a:fillRect/>
+                    </a:stretch>
+                  </pic:blipFill>
+                  <pic:spPr bwMode="auto">
+                    <a:xfrm>
+                      <a:off x="0" y="0"/>
+                      <a:ext cx="5936615" cy="3098165"/>
+                    </a:xfrm>
+                    <a:prstGeom prst="rect">
+                      <a:avLst/>
+                    </a:prstGeom>
+                    <a:noFill/>
+                    <a:ln w="9525">
+                      <a:noFill/>
+                      <a:miter lim="800000"/>
+                      <a:headEnd/>
+                      <a:tailEnd/>
+                    </a:ln>
+                  </pic:spPr>
+                </pic:pic>
+              </a:graphicData>
+            </a:graphic>
+          </wp:inline>
+        </w:drawing>
+      </w:r>
+    </w:p>
+    <w:p>
+      <w:pPr>
+        <w:spacing w:before="240" w:after="0" w:line="240" w:lineRule="auto"/>
+      </w:pPr>
+      <w:r>
+        <w:t>Add record.</w:t>
+      </w:r>
+    </w:p>
+    <w:p>
+      <w:pPr>
+        <w:spacing w:before="240" w:after="0" w:line="240" w:lineRule="auto"/>
+      </w:pPr>
+      <w:r>
+        <w:rPr>
+          <w:noProof/>
+        </w:rPr>
+        <w:drawing>
+          <wp:inline distT="0" distB="0" distL="0" distR="0">
+            <wp:extent cx="5629910" cy="2927350"/>
+            <wp:effectExtent l="19050" t="0" r="8890" b="0"/>
+            <wp:docPr id="3" name="Picture 3"/>
+            <wp:cNvGraphicFramePr>
+              <a:graphicFrameLocks xmlns:a="http://schemas.openxmlformats.org/drawingml/2006/main" noChangeAspect="1"/>
+            </wp:cNvGraphicFramePr>
+            <a:graphic xmlns:a="http://schemas.openxmlformats.org/drawingml/2006/main">
+              <a:graphicData uri="http://schemas.openxmlformats.org/drawingml/2006/picture">
+                <pic:pic xmlns:pic="http://schemas.openxmlformats.org/drawingml/2006/picture">
+                  <pic:nvPicPr>
+                    <pic:cNvPr id="0" name="Picture 3"/>
+                    <pic:cNvPicPr>
+                      <a:picLocks noChangeAspect="1" noChangeArrowheads="1"/>
+                    </pic:cNvPicPr>
+                  </pic:nvPicPr>
+                  <pic:blipFill>
+                    <a:blip r:embed="rId8"/>
+                    <a:srcRect/>
+                    <a:stretch>
+                      <a:fillRect/>
+                    </a:stretch>
+                  </pic:blipFill>
+                  <pic:spPr bwMode="auto">
+                    <a:xfrm>
+                      <a:off x="0" y="0"/>
+                      <a:ext cx="5629910" cy="2927350"/>
+                    </a:xfrm>
+                    <a:prstGeom prst="rect">
+                      <a:avLst/>
+                    </a:prstGeom>
+                    <a:noFill/>
+                    <a:ln w="9525">
+                      <a:noFill/>
+                      <a:miter lim="800000"/>
+                      <a:headEnd/>
+                      <a:tailEnd/>
+                    </a:ln>
+                  </pic:spPr>
+                </pic:pic>
+              </a:graphicData>
+            </a:graphic>
+          </wp:inline>
+        </w:drawing>
+      </w:r>
+    </w:p>
+    <w:p>
+      <w:pPr>
+        <w:spacing w:before="240" w:after="0" w:line="240" w:lineRule="auto"/>
+      </w:pPr>
+    </w:p>
     <w:sectPr>
       <w:pgSz w:w="12240" w:h="15840"/>
       <w:pgMar w:top="1440" w:right="1440" w:bottom="1440" w:left="1440" w:header="720" w:footer="720" w:gutter="0"/>
@@ -376,6 +525,36 @@
     <w:basedOn w:val="DefaultParagraphFont"/>
     <w:rsid w:val="00187D71"/>
   </w:style>
+  <w:style w:type="paragraph" w:styleId="BalloonText">
+    <w:name w:val="Balloon Text"/>
+    <w:basedOn w:val="Normal"/>
+    <w:link w:val="BalloonTextChar"/>
+    <w:uiPriority w:val="99"/>
+    <w:semiHidden/>
+    <w:unhideWhenUsed/>
+    <w:rsid w:val="00A01ECB"/>
+    <w:pPr>
+      <w:spacing w:after="0" w:line="240" w:lineRule="auto"/>
+    </w:pPr>
+    <w:rPr>
+      <w:rFonts w:ascii="Tahoma" w:hAnsi="Tahoma" w:cs="Tahoma"/>
+      <w:sz w:val="16"/>
+      <w:szCs w:val="16"/>
+    </w:rPr>
+  </w:style>
+  <w:style w:type="character" w:customStyle="1" w:styleId="BalloonTextChar">
+    <w:name w:val="Balloon Text Char"/>
+    <w:basedOn w:val="DefaultParagraphFont"/>
+    <w:link w:val="BalloonText"/>
+    <w:uiPriority w:val="99"/>
+    <w:semiHidden/>
+    <w:rsid w:val="00A01ECB"/>
+    <w:rPr>
+      <w:rFonts w:ascii="Tahoma" w:hAnsi="Tahoma" w:cs="Tahoma"/>
+      <w:sz w:val="16"/>
+      <w:szCs w:val="16"/>
+    </w:rPr>
+  </w:style>
 </w:styles>
 </file>
 

</xml_diff>